<commit_message>
Vault backup: 16/05/25 21:30
</commit_message>
<xml_diff>
--- a/INSY/Matura/Docker_Zusammenfassung.docx
+++ b/INSY/Matura/Docker_Zusammenfassung.docx
@@ -8,21 +8,6 @@
         <w:bidi w:val="0"/>
         <w:jc w:val="start"/>
         <w:rPr/>
-      </w:pPr>
-      <w:r>
-        <w:rPr/>
-      </w:r>
-    </w:p>
-    <w:p>
-      <w:pPr>
-        <w:pStyle w:val="Normal"/>
-        <w:bidi w:val="0"/>
-        <w:jc w:val="start"/>
-        <w:rPr>
-          <w:rFonts w:ascii="Calibri" w:hAnsi="Calibri"/>
-          <w:b/>
-          <w:sz w:val="34"/>
-        </w:rPr>
       </w:pPr>
       <w:r>
         <w:rPr>
@@ -2535,7 +2520,7 @@
       </w:pPr>
       <w:r>
         <w:rPr>
-          <w:rFonts w:ascii="Calibri" w:hAnsi="Calibri"/>
+          <w:rFonts w:ascii="Cascadia Code" w:hAnsi="Cascadia Code"/>
           <w:b w:val="false"/>
           <w:bCs w:val="false"/>
           <w:sz w:val="24"/>
@@ -2556,7 +2541,7 @@
       </w:pPr>
       <w:r>
         <w:rPr>
-          <w:rFonts w:ascii="Calibri" w:hAnsi="Calibri"/>
+          <w:rFonts w:ascii="Cascadia Code" w:hAnsi="Cascadia Code"/>
           <w:b w:val="false"/>
           <w:bCs w:val="false"/>
           <w:sz w:val="24"/>
@@ -2701,7 +2686,7 @@
       </w:pPr>
       <w:r>
         <w:rPr>
-          <w:rFonts w:ascii="Calibri" w:hAnsi="Calibri"/>
+          <w:rFonts w:ascii="Cascadia Code" w:hAnsi="Cascadia Code"/>
           <w:b w:val="false"/>
           <w:bCs w:val="false"/>
           <w:sz w:val="24"/>
@@ -2722,8 +2707,11 @@
       </w:pPr>
       <w:r>
         <w:rPr>
-          <w:rFonts w:ascii="Calibri" w:hAnsi="Calibri"/>
-          <w:sz w:val="24"/>
+          <w:rFonts w:ascii="Cascadia Code" w:hAnsi="Cascadia Code"/>
+          <w:b w:val="false"/>
+          <w:bCs w:val="false"/>
+          <w:sz w:val="24"/>
+          <w:szCs w:val="24"/>
         </w:rPr>
       </w:r>
     </w:p>
@@ -2922,7 +2910,7 @@
       </w:pPr>
       <w:r>
         <w:rPr>
-          <w:rFonts w:ascii="Calibri" w:hAnsi="Calibri"/>
+          <w:rFonts w:ascii="Cascadia Code" w:hAnsi="Cascadia Code"/>
           <w:b w:val="false"/>
           <w:bCs w:val="false"/>
           <w:sz w:val="24"/>
@@ -3002,7 +2990,7 @@
       </w:pPr>
       <w:r>
         <w:rPr>
-          <w:rFonts w:ascii="Calibri" w:hAnsi="Calibri"/>
+          <w:rFonts w:ascii="Cascadia Code" w:hAnsi="Cascadia Code"/>
           <w:b w:val="false"/>
           <w:bCs w:val="false"/>
           <w:sz w:val="24"/>
@@ -3023,7 +3011,7 @@
       </w:pPr>
       <w:r>
         <w:rPr>
-          <w:rFonts w:ascii="Calibri" w:hAnsi="Calibri"/>
+          <w:rFonts w:ascii="Cascadia Code" w:hAnsi="Cascadia Code"/>
           <w:b w:val="false"/>
           <w:bCs w:val="false"/>
           <w:sz w:val="24"/>
@@ -3044,7 +3032,7 @@
       </w:pPr>
       <w:r>
         <w:rPr>
-          <w:rFonts w:ascii="Calibri" w:hAnsi="Calibri"/>
+          <w:rFonts w:ascii="Cascadia Code" w:hAnsi="Cascadia Code"/>
           <w:b w:val="false"/>
           <w:bCs w:val="false"/>
           <w:sz w:val="24"/>
@@ -3211,6 +3199,23 @@
       <w:r>
         <w:rPr>
           <w:rFonts w:ascii="Calibri" w:hAnsi="Calibri"/>
+          <w:sz w:val="24"/>
+        </w:rPr>
+      </w:r>
+    </w:p>
+    <w:p>
+      <w:pPr>
+        <w:pStyle w:val="Normal"/>
+        <w:bidi w:val="0"/>
+        <w:jc w:val="start"/>
+        <w:rPr>
+          <w:rFonts w:ascii="ArialMT" w:hAnsi="ArialMT"/>
+          <w:sz w:val="24"/>
+        </w:rPr>
+      </w:pPr>
+      <w:r>
+        <w:rPr>
+          <w:rFonts w:ascii="Calibri" w:hAnsi="Calibri"/>
           <w:b/>
           <w:sz w:val="32"/>
           <w:szCs w:val="32"/>
@@ -3317,7 +3322,7 @@
       </w:pPr>
       <w:r>
         <w:rPr>
-          <w:rFonts w:ascii="Calibri" w:hAnsi="Calibri"/>
+          <w:rFonts w:ascii="Cascadia Code" w:hAnsi="Cascadia Code"/>
           <w:b w:val="false"/>
           <w:bCs w:val="false"/>
           <w:sz w:val="24"/>
@@ -3338,7 +3343,7 @@
       </w:pPr>
       <w:r>
         <w:rPr>
-          <w:rFonts w:ascii="Calibri" w:hAnsi="Calibri"/>
+          <w:rFonts w:ascii="Cascadia Code" w:hAnsi="Cascadia Code"/>
           <w:b w:val="false"/>
           <w:bCs w:val="false"/>
           <w:sz w:val="24"/>
@@ -3492,8 +3497,8 @@
       <w:r>
         <w:rPr>
           <w:rFonts w:ascii="Calibri" w:hAnsi="Calibri"/>
-          <w:sz w:val="20"/>
-          <w:szCs w:val="20"/>
+          <w:sz w:val="22"/>
+          <w:szCs w:val="22"/>
         </w:rPr>
         <w:t xml:space="preserve">docker run IMAGE                 </w:t>
         <w:tab/>
@@ -3512,10 +3517,12 @@
         <w:br/>
         <w:t xml:space="preserve">docker stop CONTAINER           </w:t>
         <w:tab/>
+        <w:tab/>
         <w:t>Stoppt einen laufenden Container</w:t>
         <w:br/>
         <w:t xml:space="preserve">docker restart CONTAINER        </w:t>
         <w:tab/>
+        <w:tab/>
         <w:t>Startet Container neu</w:t>
         <w:br/>
         <w:t xml:space="preserve">docker rm CONTAINER             </w:t>
@@ -3529,28 +3536,25 @@
         <w:br/>
         <w:t xml:space="preserve">docker logs CONTAINER           </w:t>
         <w:tab/>
+        <w:tab/>
         <w:t>Zeigt die Logs eines Containers</w:t>
         <w:br/>
         <w:t xml:space="preserve">docker ps                       </w:t>
         <w:tab/>
         <w:tab/>
+        <w:tab/>
         <w:t>Zeigt laufende Container</w:t>
         <w:br/>
         <w:t xml:space="preserve">docker ps -a                    </w:t>
         <w:tab/>
         <w:tab/>
+        <w:tab/>
         <w:t>Zeigt alle Container (auch gestoppte)</w:t>
         <w:br/>
         <w:t xml:space="preserve">docker inspect CONTAINER        </w:t>
         <w:tab/>
-        <w:t>Zeigt Detailinfos zu einem Contain</w:t>
-      </w:r>
-      <w:r>
-        <w:rPr>
-          <w:rFonts w:ascii="Calibri" w:hAnsi="Calibri"/>
-          <w:sz w:val="24"/>
-        </w:rPr>
-        <w:t>er</w:t>
+        <w:tab/>
+        <w:t>Zeigt Detailinfos zu einem Container</w:t>
       </w:r>
       <w:r>
         <w:rPr>
@@ -3637,8 +3641,8 @@
       <w:r>
         <w:rPr>
           <w:rFonts w:ascii="Calibri" w:hAnsi="Calibri"/>
-          <w:sz w:val="20"/>
-          <w:szCs w:val="20"/>
+          <w:sz w:val="22"/>
+          <w:szCs w:val="22"/>
         </w:rPr>
         <w:t xml:space="preserve">docker pull IMAGE               </w:t>
         <w:tab/>
@@ -3748,8 +3752,8 @@
       <w:r>
         <w:rPr>
           <w:rFonts w:ascii="Calibri" w:hAnsi="Calibri"/>
-          <w:sz w:val="20"/>
-          <w:szCs w:val="20"/>
+          <w:sz w:val="22"/>
+          <w:szCs w:val="22"/>
         </w:rPr>
         <w:t xml:space="preserve">docker network ls               </w:t>
         <w:tab/>
@@ -3774,16 +3778,64 @@
         <w:br/>
         <w:t>docker run -p HOST:CONTAINER IMAGE</w:t>
         <w:tab/>
+        <w:tab/>
         <w:t>Portweiterleitung vom Host zum Container</w:t>
         <w:br/>
-      </w:r>
+        <w:t xml:space="preserve"> </w:t>
+      </w:r>
+    </w:p>
+    <w:p>
+      <w:pPr>
+        <w:pStyle w:val="Normal"/>
+        <w:bidi w:val="0"/>
+        <w:jc w:val="start"/>
+        <w:rPr>
+          <w:rFonts w:ascii="ArialMT" w:hAnsi="ArialMT"/>
+          <w:sz w:val="24"/>
+        </w:rPr>
+      </w:pPr>
       <w:r>
         <w:rPr>
           <w:rFonts w:ascii="Calibri" w:hAnsi="Calibri"/>
           <w:sz w:val="24"/>
           <w:szCs w:val="24"/>
         </w:rPr>
-        <w:t xml:space="preserve"> </w:t>
+      </w:r>
+    </w:p>
+    <w:p>
+      <w:pPr>
+        <w:pStyle w:val="Normal"/>
+        <w:bidi w:val="0"/>
+        <w:jc w:val="start"/>
+        <w:rPr>
+          <w:rFonts w:ascii="ArialMT" w:hAnsi="ArialMT"/>
+          <w:sz w:val="24"/>
+        </w:rPr>
+      </w:pPr>
+      <w:r>
+        <w:rPr>
+          <w:rFonts w:ascii="Calibri" w:hAnsi="Calibri"/>
+          <w:sz w:val="24"/>
+          <w:szCs w:val="24"/>
+        </w:rPr>
+      </w:r>
+    </w:p>
+    <w:p>
+      <w:pPr>
+        <w:pStyle w:val="Normal"/>
+        <w:bidi w:val="0"/>
+        <w:jc w:val="start"/>
+        <w:rPr>
+          <w:rFonts w:ascii="ArialMT" w:hAnsi="ArialMT"/>
+          <w:sz w:val="24"/>
+        </w:rPr>
+      </w:pPr>
+      <w:r>
+        <w:rPr>
+          <w:rFonts w:ascii="Calibri" w:hAnsi="Calibri"/>
+          <w:sz w:val="24"/>
+          <w:szCs w:val="24"/>
+        </w:rPr>
       </w:r>
     </w:p>
     <w:p>
@@ -3858,8 +3910,8 @@
       <w:r>
         <w:rPr>
           <w:rFonts w:ascii="Calibri" w:hAnsi="Calibri"/>
-          <w:sz w:val="20"/>
-          <w:szCs w:val="20"/>
+          <w:sz w:val="22"/>
+          <w:szCs w:val="22"/>
         </w:rPr>
         <w:t xml:space="preserve">docker volume ls                </w:t>
         <w:tab/>
@@ -3940,8 +3992,8 @@
       <w:r>
         <w:rPr>
           <w:rFonts w:ascii="Calibri" w:hAnsi="Calibri"/>
-          <w:sz w:val="20"/>
-          <w:szCs w:val="20"/>
+          <w:sz w:val="22"/>
+          <w:szCs w:val="22"/>
         </w:rPr>
         <w:t xml:space="preserve">docker system prune             </w:t>
         <w:tab/>
@@ -3958,6 +4010,13 @@
         <w:t xml:space="preserve">docker volume prune             </w:t>
         <w:tab/>
         <w:t>Entfernt unbenutzte Volumes</w:t>
+      </w:r>
+      <w:r>
+        <w:rPr>
+          <w:rFonts w:ascii="Calibri" w:hAnsi="Calibri"/>
+          <w:sz w:val="20"/>
+          <w:szCs w:val="20"/>
+        </w:rPr>
         <w:br/>
       </w:r>
     </w:p>
@@ -4015,10 +4074,11 @@
       <w:r>
         <w:rPr>
           <w:rFonts w:ascii="Calibri" w:hAnsi="Calibri"/>
-          <w:sz w:val="20"/>
-          <w:szCs w:val="20"/>
+          <w:sz w:val="22"/>
+          <w:szCs w:val="22"/>
         </w:rPr>
         <w:t xml:space="preserve">docker stats                    </w:t>
+        <w:tab/>
         <w:tab/>
         <w:tab/>
         <w:t>Zeigt Ressourcenverbrauch aller Container</w:t>
@@ -4033,6 +4093,7 @@
         <w:t>Kopiert Datei vom Container auf den Host</w:t>
         <w:br/>
         <w:t xml:space="preserve">docker info                     </w:t>
+        <w:tab/>
         <w:tab/>
         <w:tab/>
         <w:t>Zeigt Systeminformationen zu Docker</w:t>
@@ -4073,7 +4134,7 @@
       <w:rPr>
         <w:rFonts w:ascii="Calibri" w:hAnsi="Calibri"/>
       </w:rPr>
-      <w:t>Docker Zusammenfassung</w:t>
+      <w:t xml:space="preserve">Docker Zusammenfassung </w:t>
     </w:r>
   </w:p>
 </w:hdr>
@@ -4666,6 +4727,30 @@
     <w:qFormat/>
     <w:rPr>
       <w:rFonts w:ascii="OpenSymbol" w:hAnsi="OpenSymbol" w:eastAsia="OpenSymbol" w:cs="OpenSymbol"/>
+    </w:rPr>
+  </w:style>
+  <w:style w:type="character" w:styleId="Funotenzeichen">
+    <w:name w:val="Fußnotenzeichen"/>
+    <w:qFormat/>
+    <w:rPr/>
+  </w:style>
+  <w:style w:type="character" w:styleId="Endnotenzeichen">
+    <w:name w:val="Endnotenzeichen"/>
+    <w:qFormat/>
+    <w:rPr/>
+  </w:style>
+  <w:style w:type="character" w:styleId="Hyperlink">
+    <w:name w:val="Hyperlink"/>
+    <w:rPr>
+      <w:color w:val="000080"/>
+      <w:u w:val="single"/>
+    </w:rPr>
+  </w:style>
+  <w:style w:type="character" w:styleId="FollowedHyperlink">
+    <w:name w:val="FollowedHyperlink"/>
+    <w:rPr>
+      <w:color w:val="800000"/>
+      <w:u w:val="single"/>
     </w:rPr>
   </w:style>
   <w:style w:type="paragraph" w:styleId="berschrift">
@@ -4755,6 +4840,15 @@
     <w:pPr>
       <w:widowControl w:val="false"/>
       <w:suppressLineNumbers/>
+    </w:pPr>
+    <w:rPr/>
+  </w:style>
+  <w:style w:type="paragraph" w:styleId="Listeninhalt">
+    <w:name w:val="Listeninhalt"/>
+    <w:basedOn w:val="Normal"/>
+    <w:qFormat/>
+    <w:pPr>
+      <w:ind w:start="567"/>
     </w:pPr>
     <w:rPr/>
   </w:style>

</xml_diff>

<commit_message>
Vault backup: 22/05/25 14:47
</commit_message>
<xml_diff>
--- a/INSY/Matura/Docker_Zusammenfassung.docx
+++ b/INSY/Matura/Docker_Zusammenfassung.docx
@@ -153,24 +153,24 @@
       </w:pPr>
       <w:r>
         <w:rPr>
-          <w:rFonts w:ascii="Calibri" w:hAnsi="Calibri"/>
-          <w:sz w:val="24"/>
-        </w:rPr>
-      </w:r>
-    </w:p>
-    <w:p>
-      <w:pPr>
-        <w:pStyle w:val="Normal"/>
-        <w:bidi w:val="0"/>
-        <w:jc w:val="start"/>
-        <w:rPr>
-          <w:rFonts w:ascii="ArialMT" w:hAnsi="ArialMT"/>
-          <w:sz w:val="24"/>
-        </w:rPr>
-      </w:pPr>
-      <w:r>
-        <w:rPr>
-          <w:rFonts w:ascii="Calibri" w:hAnsi="Calibri"/>
+          <w:rFonts w:ascii="ArialMT" w:hAnsi="ArialMT"/>
+          <w:sz w:val="24"/>
+        </w:rPr>
+      </w:r>
+    </w:p>
+    <w:p>
+      <w:pPr>
+        <w:pStyle w:val="Normal"/>
+        <w:bidi w:val="0"/>
+        <w:jc w:val="start"/>
+        <w:rPr>
+          <w:rFonts w:ascii="ArialMT" w:hAnsi="ArialMT"/>
+          <w:sz w:val="24"/>
+        </w:rPr>
+      </w:pPr>
+      <w:r>
+        <w:rPr>
+          <w:rFonts w:ascii="ArialMT" w:hAnsi="ArialMT"/>
           <w:sz w:val="24"/>
         </w:rPr>
       </w:r>
@@ -623,6 +623,7 @@
       <w:pPr>
         <w:pStyle w:val="Normal"/>
         <w:bidi w:val="0"/>
+        <w:spacing w:before="0" w:after="0"/>
         <w:jc w:val="start"/>
         <w:rPr>
           <w:rFonts w:ascii="ArialMT" w:hAnsi="ArialMT"/>
@@ -709,6 +710,96 @@
         </w:rPr>
         <w:br/>
       </w:r>
+    </w:p>
+    <w:p>
+      <w:pPr>
+        <w:pStyle w:val="Normal"/>
+        <w:bidi w:val="0"/>
+        <w:jc w:val="start"/>
+        <w:rPr>
+          <w:rFonts w:ascii="ArialMT" w:hAnsi="ArialMT"/>
+          <w:b w:val="false"/>
+          <w:bCs w:val="false"/>
+          <w:sz w:val="24"/>
+        </w:rPr>
+      </w:pPr>
+      <w:r>
+        <w:rPr>
+          <w:rFonts w:ascii="ArialMT" w:hAnsi="ArialMT"/>
+          <w:b w:val="false"/>
+          <w:bCs w:val="false"/>
+          <w:sz w:val="24"/>
+          <w:szCs w:val="34"/>
+        </w:rPr>
+      </w:r>
+    </w:p>
+    <w:p>
+      <w:pPr>
+        <w:pStyle w:val="Normal"/>
+        <w:bidi w:val="0"/>
+        <w:jc w:val="start"/>
+        <w:rPr>
+          <w:rFonts w:ascii="ArialMT" w:hAnsi="ArialMT"/>
+          <w:b w:val="false"/>
+          <w:bCs w:val="false"/>
+          <w:sz w:val="24"/>
+        </w:rPr>
+      </w:pPr>
+      <w:r>
+        <w:rPr>
+          <w:rFonts w:ascii="ArialMT" w:hAnsi="ArialMT"/>
+          <w:b w:val="false"/>
+          <w:bCs w:val="false"/>
+          <w:sz w:val="24"/>
+          <w:szCs w:val="34"/>
+        </w:rPr>
+      </w:r>
+    </w:p>
+    <w:p>
+      <w:pPr>
+        <w:pStyle w:val="Normal"/>
+        <w:bidi w:val="0"/>
+        <w:jc w:val="start"/>
+        <w:rPr>
+          <w:rFonts w:ascii="ArialMT" w:hAnsi="ArialMT"/>
+          <w:b w:val="false"/>
+          <w:bCs w:val="false"/>
+          <w:sz w:val="24"/>
+        </w:rPr>
+      </w:pPr>
+      <w:r>
+        <w:rPr>
+          <w:rFonts w:ascii="ArialMT" w:hAnsi="ArialMT"/>
+          <w:b w:val="false"/>
+          <w:bCs w:val="false"/>
+          <w:sz w:val="24"/>
+          <w:szCs w:val="34"/>
+        </w:rPr>
+      </w:r>
+    </w:p>
+    <w:p>
+      <w:pPr>
+        <w:pStyle w:val="Normal"/>
+        <w:bidi w:val="0"/>
+        <w:jc w:val="start"/>
+        <w:rPr>
+          <w:rFonts w:ascii="ArialMT" w:hAnsi="ArialMT"/>
+          <w:b w:val="false"/>
+          <w:bCs w:val="false"/>
+          <w:sz w:val="24"/>
+        </w:rPr>
+      </w:pPr>
+      <w:r>
+        <w:rPr>
+          <w:rFonts w:ascii="ArialMT" w:hAnsi="ArialMT"/>
+          <w:b w:val="false"/>
+          <w:bCs w:val="false"/>
+          <w:sz w:val="24"/>
+          <w:szCs w:val="34"/>
+        </w:rPr>
+        <w:br/>
+        <w:br/>
+      </w:r>
       <w:r>
         <w:rPr>
           <w:rFonts w:ascii="Calibri" w:hAnsi="Calibri"/>
@@ -1274,10 +1365,8 @@
       </w:pPr>
       <w:r>
         <w:rPr>
-          <w:rFonts w:ascii="Calibri" w:hAnsi="Calibri"/>
-          <w:b/>
-          <w:sz w:val="24"/>
-          <w:szCs w:val="24"/>
+          <w:rFonts w:ascii="ArialMT" w:hAnsi="ArialMT"/>
+          <w:sz w:val="24"/>
         </w:rPr>
       </w:r>
     </w:p>
@@ -1331,7 +1420,6 @@
       <w:r>
         <w:rPr>
           <w:rFonts w:ascii="ArialMT" w:hAnsi="ArialMT"/>
-          <w:b/>
           <w:sz w:val="24"/>
         </w:rPr>
       </w:r>
@@ -1479,7 +1567,7 @@
       </w:pPr>
       <w:r>
         <w:rPr>
-          <w:rFonts w:ascii="Calibri" w:hAnsi="Calibri"/>
+          <w:rFonts w:ascii="ArialMT" w:hAnsi="ArialMT"/>
           <w:sz w:val="24"/>
         </w:rPr>
       </w:r>
@@ -1514,7 +1602,7 @@
       </w:pPr>
       <w:r>
         <w:rPr>
-          <w:rFonts w:ascii="Calibri" w:hAnsi="Calibri"/>
+          <w:rFonts w:ascii="ArialMT" w:hAnsi="ArialMT"/>
           <w:sz w:val="24"/>
         </w:rPr>
       </w:r>
@@ -1614,10 +1702,8 @@
       </w:pPr>
       <w:r>
         <w:rPr>
-          <w:rFonts w:ascii="Calibri" w:hAnsi="Calibri"/>
-          <w:b/>
-          <w:sz w:val="24"/>
-          <w:szCs w:val="24"/>
+          <w:rFonts w:ascii="ArialMT" w:hAnsi="ArialMT"/>
+          <w:sz w:val="24"/>
         </w:rPr>
       </w:r>
     </w:p>
@@ -1671,7 +1757,7 @@
           </w:tcPr>
           <w:p>
             <w:pPr>
-              <w:pStyle w:val="Tabelleninhalt"/>
+              <w:pStyle w:val="Tabelleninhaltuser"/>
               <w:bidi w:val="0"/>
               <w:jc w:val="center"/>
               <w:rPr>
@@ -1703,7 +1789,7 @@
           </w:tcPr>
           <w:p>
             <w:pPr>
-              <w:pStyle w:val="Tabelleninhalt"/>
+              <w:pStyle w:val="Tabelleninhaltuser"/>
               <w:bidi w:val="0"/>
               <w:jc w:val="center"/>
               <w:rPr>
@@ -1736,7 +1822,7 @@
           </w:tcPr>
           <w:p>
             <w:pPr>
-              <w:pStyle w:val="Tabelleninhalt"/>
+              <w:pStyle w:val="Tabelleninhaltuser"/>
               <w:bidi w:val="0"/>
               <w:jc w:val="center"/>
               <w:rPr>
@@ -1770,7 +1856,7 @@
           </w:tcPr>
           <w:p>
             <w:pPr>
-              <w:pStyle w:val="Tabelleninhalt"/>
+              <w:pStyle w:val="Tabelleninhaltuser"/>
               <w:bidi w:val="0"/>
               <w:jc w:val="start"/>
               <w:rPr>
@@ -1909,7 +1995,7 @@
           </w:tcPr>
           <w:p>
             <w:pPr>
-              <w:pStyle w:val="Tabelleninhalt"/>
+              <w:pStyle w:val="Tabelleninhaltuser"/>
               <w:bidi w:val="0"/>
               <w:jc w:val="start"/>
               <w:rPr>
@@ -2030,7 +2116,7 @@
           </w:tcPr>
           <w:p>
             <w:pPr>
-              <w:pStyle w:val="Tabelleninhalt"/>
+              <w:pStyle w:val="Tabelleninhaltuser"/>
               <w:bidi w:val="0"/>
               <w:jc w:val="start"/>
               <w:rPr>
@@ -2148,7 +2234,7 @@
           </w:tcPr>
           <w:p>
             <w:pPr>
-              <w:pStyle w:val="Tabelleninhalt"/>
+              <w:pStyle w:val="Tabelleninhaltuser"/>
               <w:bidi w:val="0"/>
               <w:jc w:val="start"/>
               <w:rPr>
@@ -2308,10 +2394,8 @@
       </w:pPr>
       <w:r>
         <w:rPr>
-          <w:rFonts w:ascii="Calibri" w:hAnsi="Calibri"/>
-          <w:b/>
-          <w:sz w:val="24"/>
-          <w:szCs w:val="24"/>
+          <w:rFonts w:ascii="ArialMT" w:hAnsi="ArialMT"/>
+          <w:sz w:val="24"/>
         </w:rPr>
       </w:r>
     </w:p>
@@ -2348,11 +2432,8 @@
       </w:pPr>
       <w:r>
         <w:rPr>
-          <w:rFonts w:ascii="Calibri" w:hAnsi="Calibri"/>
-          <w:b w:val="false"/>
-          <w:bCs w:val="false"/>
-          <w:sz w:val="24"/>
-          <w:szCs w:val="24"/>
+          <w:rFonts w:ascii="ArialMT" w:hAnsi="ArialMT"/>
+          <w:sz w:val="24"/>
         </w:rPr>
       </w:r>
     </w:p>
@@ -2456,7 +2537,7 @@
       </w:pPr>
       <w:r>
         <w:rPr>
-          <w:rFonts w:ascii="Calibri" w:hAnsi="Calibri"/>
+          <w:rFonts w:ascii="ArialMT" w:hAnsi="ArialMT"/>
           <w:sz w:val="24"/>
         </w:rPr>
       </w:r>
@@ -2501,10 +2582,8 @@
       </w:pPr>
       <w:r>
         <w:rPr>
-          <w:rFonts w:ascii="Calibri" w:hAnsi="Calibri"/>
-          <w:b/>
-          <w:sz w:val="24"/>
-          <w:szCs w:val="24"/>
+          <w:rFonts w:ascii="ArialMT" w:hAnsi="ArialMT"/>
+          <w:sz w:val="24"/>
         </w:rPr>
       </w:r>
     </w:p>
@@ -2541,11 +2620,8 @@
       </w:pPr>
       <w:r>
         <w:rPr>
-          <w:rFonts w:ascii="Cascadia Code" w:hAnsi="Cascadia Code"/>
-          <w:b w:val="false"/>
-          <w:bCs w:val="false"/>
-          <w:sz w:val="24"/>
-          <w:szCs w:val="24"/>
+          <w:rFonts w:ascii="ArialMT" w:hAnsi="ArialMT"/>
+          <w:sz w:val="24"/>
         </w:rPr>
       </w:r>
     </w:p>
@@ -2605,24 +2681,24 @@
       </w:pPr>
       <w:r>
         <w:rPr>
-          <w:rFonts w:ascii="Calibri" w:hAnsi="Calibri"/>
-          <w:sz w:val="24"/>
-        </w:rPr>
-      </w:r>
-    </w:p>
-    <w:p>
-      <w:pPr>
-        <w:pStyle w:val="Normal"/>
-        <w:bidi w:val="0"/>
-        <w:jc w:val="start"/>
-        <w:rPr>
-          <w:rFonts w:ascii="ArialMT" w:hAnsi="ArialMT"/>
-          <w:sz w:val="24"/>
-        </w:rPr>
-      </w:pPr>
-      <w:r>
-        <w:rPr>
-          <w:rFonts w:ascii="Calibri" w:hAnsi="Calibri"/>
+          <w:rFonts w:ascii="ArialMT" w:hAnsi="ArialMT"/>
+          <w:sz w:val="24"/>
+        </w:rPr>
+      </w:r>
+    </w:p>
+    <w:p>
+      <w:pPr>
+        <w:pStyle w:val="Normal"/>
+        <w:bidi w:val="0"/>
+        <w:jc w:val="start"/>
+        <w:rPr>
+          <w:rFonts w:ascii="ArialMT" w:hAnsi="ArialMT"/>
+          <w:sz w:val="24"/>
+        </w:rPr>
+      </w:pPr>
+      <w:r>
+        <w:rPr>
+          <w:rFonts w:ascii="ArialMT" w:hAnsi="ArialMT"/>
           <w:sz w:val="24"/>
         </w:rPr>
       </w:r>
@@ -2667,10 +2743,8 @@
       </w:pPr>
       <w:r>
         <w:rPr>
-          <w:rFonts w:ascii="Calibri" w:hAnsi="Calibri"/>
-          <w:b/>
-          <w:sz w:val="24"/>
-          <w:szCs w:val="24"/>
+          <w:rFonts w:ascii="ArialMT" w:hAnsi="ArialMT"/>
+          <w:sz w:val="24"/>
         </w:rPr>
       </w:r>
     </w:p>
@@ -2707,11 +2781,8 @@
       </w:pPr>
       <w:r>
         <w:rPr>
-          <w:rFonts w:ascii="Cascadia Code" w:hAnsi="Cascadia Code"/>
-          <w:b w:val="false"/>
-          <w:bCs w:val="false"/>
-          <w:sz w:val="24"/>
-          <w:szCs w:val="24"/>
+          <w:rFonts w:ascii="ArialMT" w:hAnsi="ArialMT"/>
+          <w:sz w:val="24"/>
         </w:rPr>
       </w:r>
     </w:p>
@@ -2771,24 +2842,24 @@
       </w:pPr>
       <w:r>
         <w:rPr>
-          <w:rFonts w:ascii="Calibri" w:hAnsi="Calibri"/>
-          <w:sz w:val="24"/>
-        </w:rPr>
-      </w:r>
-    </w:p>
-    <w:p>
-      <w:pPr>
-        <w:pStyle w:val="Normal"/>
-        <w:bidi w:val="0"/>
-        <w:jc w:val="start"/>
-        <w:rPr>
-          <w:rFonts w:ascii="ArialMT" w:hAnsi="ArialMT"/>
-          <w:sz w:val="24"/>
-        </w:rPr>
-      </w:pPr>
-      <w:r>
-        <w:rPr>
-          <w:rFonts w:ascii="Calibri" w:hAnsi="Calibri"/>
+          <w:rFonts w:ascii="ArialMT" w:hAnsi="ArialMT"/>
+          <w:sz w:val="24"/>
+        </w:rPr>
+      </w:r>
+    </w:p>
+    <w:p>
+      <w:pPr>
+        <w:pStyle w:val="Normal"/>
+        <w:bidi w:val="0"/>
+        <w:jc w:val="start"/>
+        <w:rPr>
+          <w:rFonts w:ascii="ArialMT" w:hAnsi="ArialMT"/>
+          <w:sz w:val="24"/>
+        </w:rPr>
+      </w:pPr>
+      <w:r>
+        <w:rPr>
+          <w:rFonts w:ascii="ArialMT" w:hAnsi="ArialMT"/>
           <w:sz w:val="24"/>
         </w:rPr>
       </w:r>
@@ -2833,10 +2904,8 @@
       </w:pPr>
       <w:r>
         <w:rPr>
-          <w:rFonts w:ascii="Calibri" w:hAnsi="Calibri"/>
-          <w:b/>
-          <w:sz w:val="24"/>
-          <w:szCs w:val="24"/>
+          <w:rFonts w:ascii="ArialMT" w:hAnsi="ArialMT"/>
+          <w:sz w:val="24"/>
         </w:rPr>
       </w:r>
     </w:p>
@@ -2892,8 +2961,7 @@
       </w:pPr>
       <w:r>
         <w:rPr>
-          <w:rFonts w:ascii="Calibri" w:hAnsi="Calibri"/>
-          <w:b/>
+          <w:rFonts w:ascii="ArialMT" w:hAnsi="ArialMT"/>
           <w:sz w:val="24"/>
         </w:rPr>
       </w:r>
@@ -2931,30 +2999,27 @@
       </w:pPr>
       <w:r>
         <w:rPr>
+          <w:rFonts w:ascii="ArialMT" w:hAnsi="ArialMT"/>
+          <w:sz w:val="24"/>
+        </w:rPr>
+      </w:r>
+    </w:p>
+    <w:p>
+      <w:pPr>
+        <w:pStyle w:val="Normal"/>
+        <w:bidi w:val="0"/>
+        <w:jc w:val="start"/>
+        <w:rPr>
+          <w:rFonts w:ascii="ArialMT" w:hAnsi="ArialMT"/>
+          <w:sz w:val="24"/>
+        </w:rPr>
+      </w:pPr>
+      <w:r>
+        <w:rPr>
           <w:rFonts w:ascii="Calibri" w:hAnsi="Calibri"/>
           <w:b w:val="false"/>
           <w:bCs w:val="false"/>
           <w:sz w:val="24"/>
-          <w:szCs w:val="24"/>
-        </w:rPr>
-      </w:r>
-    </w:p>
-    <w:p>
-      <w:pPr>
-        <w:pStyle w:val="Normal"/>
-        <w:bidi w:val="0"/>
-        <w:jc w:val="start"/>
-        <w:rPr>
-          <w:rFonts w:ascii="ArialMT" w:hAnsi="ArialMT"/>
-          <w:sz w:val="24"/>
-        </w:rPr>
-      </w:pPr>
-      <w:r>
-        <w:rPr>
-          <w:rFonts w:ascii="Calibri" w:hAnsi="Calibri"/>
-          <w:b w:val="false"/>
-          <w:bCs w:val="false"/>
-          <w:sz w:val="24"/>
         </w:rPr>
         <w:t>Dann:</w:t>
       </w:r>
@@ -2971,9 +3036,7 @@
       </w:pPr>
       <w:r>
         <w:rPr>
-          <w:rFonts w:ascii="Calibri" w:hAnsi="Calibri"/>
-          <w:b w:val="false"/>
-          <w:bCs w:val="false"/>
+          <w:rFonts w:ascii="ArialMT" w:hAnsi="ArialMT"/>
           <w:sz w:val="24"/>
         </w:rPr>
       </w:r>
@@ -3032,11 +3095,8 @@
       </w:pPr>
       <w:r>
         <w:rPr>
-          <w:rFonts w:ascii="Cascadia Code" w:hAnsi="Cascadia Code"/>
-          <w:b w:val="false"/>
-          <w:bCs w:val="false"/>
-          <w:sz w:val="24"/>
-          <w:szCs w:val="24"/>
+          <w:rFonts w:ascii="ArialMT" w:hAnsi="ArialMT"/>
+          <w:sz w:val="24"/>
         </w:rPr>
       </w:r>
     </w:p>
@@ -3096,123 +3156,168 @@
       </w:pPr>
       <w:r>
         <w:rPr>
-          <w:rFonts w:ascii="Calibri" w:hAnsi="Calibri"/>
-          <w:sz w:val="24"/>
-        </w:rPr>
-      </w:r>
-    </w:p>
-    <w:p>
-      <w:pPr>
-        <w:pStyle w:val="Normal"/>
-        <w:bidi w:val="0"/>
-        <w:jc w:val="start"/>
-        <w:rPr>
-          <w:rFonts w:ascii="ArialMT" w:hAnsi="ArialMT"/>
-          <w:sz w:val="24"/>
-        </w:rPr>
-      </w:pPr>
-      <w:r>
-        <w:rPr>
-          <w:rFonts w:ascii="Calibri" w:hAnsi="Calibri"/>
-          <w:sz w:val="24"/>
-        </w:rPr>
-      </w:r>
-    </w:p>
-    <w:p>
-      <w:pPr>
-        <w:pStyle w:val="Normal"/>
-        <w:bidi w:val="0"/>
-        <w:jc w:val="start"/>
-        <w:rPr>
-          <w:rFonts w:ascii="ArialMT" w:hAnsi="ArialMT"/>
-          <w:sz w:val="24"/>
-        </w:rPr>
-      </w:pPr>
-      <w:r>
-        <w:rPr>
-          <w:rFonts w:ascii="Calibri" w:hAnsi="Calibri"/>
-          <w:sz w:val="24"/>
-        </w:rPr>
-      </w:r>
-    </w:p>
-    <w:p>
-      <w:pPr>
-        <w:pStyle w:val="Normal"/>
-        <w:bidi w:val="0"/>
-        <w:jc w:val="start"/>
-        <w:rPr>
-          <w:rFonts w:ascii="ArialMT" w:hAnsi="ArialMT"/>
-          <w:sz w:val="24"/>
-        </w:rPr>
-      </w:pPr>
-      <w:r>
-        <w:rPr>
-          <w:rFonts w:ascii="Calibri" w:hAnsi="Calibri"/>
-          <w:sz w:val="24"/>
-        </w:rPr>
-      </w:r>
-    </w:p>
-    <w:p>
-      <w:pPr>
-        <w:pStyle w:val="Normal"/>
-        <w:bidi w:val="0"/>
-        <w:jc w:val="start"/>
-        <w:rPr>
-          <w:rFonts w:ascii="ArialMT" w:hAnsi="ArialMT"/>
-          <w:sz w:val="24"/>
-        </w:rPr>
-      </w:pPr>
-      <w:r>
-        <w:rPr>
-          <w:rFonts w:ascii="Calibri" w:hAnsi="Calibri"/>
-          <w:sz w:val="24"/>
-        </w:rPr>
-      </w:r>
-    </w:p>
-    <w:p>
-      <w:pPr>
-        <w:pStyle w:val="Normal"/>
-        <w:bidi w:val="0"/>
-        <w:jc w:val="start"/>
-        <w:rPr>
-          <w:rFonts w:ascii="ArialMT" w:hAnsi="ArialMT"/>
-          <w:sz w:val="24"/>
-        </w:rPr>
-      </w:pPr>
-      <w:r>
-        <w:rPr>
-          <w:rFonts w:ascii="Calibri" w:hAnsi="Calibri"/>
-          <w:sz w:val="24"/>
-        </w:rPr>
-      </w:r>
-    </w:p>
-    <w:p>
-      <w:pPr>
-        <w:pStyle w:val="Normal"/>
-        <w:bidi w:val="0"/>
-        <w:jc w:val="start"/>
-        <w:rPr>
-          <w:rFonts w:ascii="ArialMT" w:hAnsi="ArialMT"/>
-          <w:sz w:val="24"/>
-        </w:rPr>
-      </w:pPr>
-      <w:r>
-        <w:rPr>
-          <w:rFonts w:ascii="Calibri" w:hAnsi="Calibri"/>
-          <w:sz w:val="24"/>
-        </w:rPr>
-      </w:r>
-    </w:p>
-    <w:p>
-      <w:pPr>
-        <w:pStyle w:val="Normal"/>
-        <w:bidi w:val="0"/>
-        <w:jc w:val="start"/>
-        <w:rPr>
-          <w:rFonts w:ascii="ArialMT" w:hAnsi="ArialMT"/>
-          <w:sz w:val="24"/>
-        </w:rPr>
-      </w:pPr>
+          <w:rFonts w:ascii="ArialMT" w:hAnsi="ArialMT"/>
+          <w:sz w:val="24"/>
+        </w:rPr>
+      </w:r>
+    </w:p>
+    <w:p>
+      <w:pPr>
+        <w:pStyle w:val="Normal"/>
+        <w:bidi w:val="0"/>
+        <w:jc w:val="start"/>
+        <w:rPr>
+          <w:rFonts w:ascii="ArialMT" w:hAnsi="ArialMT"/>
+          <w:sz w:val="24"/>
+        </w:rPr>
+      </w:pPr>
+      <w:r>
+        <w:rPr>
+          <w:rFonts w:ascii="ArialMT" w:hAnsi="ArialMT"/>
+          <w:sz w:val="24"/>
+        </w:rPr>
+      </w:r>
+    </w:p>
+    <w:p>
+      <w:pPr>
+        <w:pStyle w:val="Normal"/>
+        <w:bidi w:val="0"/>
+        <w:jc w:val="start"/>
+        <w:rPr>
+          <w:rFonts w:ascii="ArialMT" w:hAnsi="ArialMT"/>
+          <w:sz w:val="24"/>
+        </w:rPr>
+      </w:pPr>
+      <w:r>
+        <w:rPr>
+          <w:rFonts w:ascii="ArialMT" w:hAnsi="ArialMT"/>
+          <w:sz w:val="24"/>
+        </w:rPr>
+      </w:r>
+    </w:p>
+    <w:p>
+      <w:pPr>
+        <w:pStyle w:val="Normal"/>
+        <w:bidi w:val="0"/>
+        <w:jc w:val="start"/>
+        <w:rPr>
+          <w:rFonts w:ascii="ArialMT" w:hAnsi="ArialMT"/>
+          <w:sz w:val="24"/>
+        </w:rPr>
+      </w:pPr>
+      <w:r>
+        <w:rPr>
+          <w:rFonts w:ascii="ArialMT" w:hAnsi="ArialMT"/>
+          <w:sz w:val="24"/>
+        </w:rPr>
+      </w:r>
+    </w:p>
+    <w:p>
+      <w:pPr>
+        <w:pStyle w:val="Normal"/>
+        <w:bidi w:val="0"/>
+        <w:jc w:val="start"/>
+        <w:rPr>
+          <w:rFonts w:ascii="ArialMT" w:hAnsi="ArialMT"/>
+          <w:sz w:val="24"/>
+        </w:rPr>
+      </w:pPr>
+      <w:r>
+        <w:rPr>
+          <w:rFonts w:ascii="ArialMT" w:hAnsi="ArialMT"/>
+          <w:sz w:val="24"/>
+        </w:rPr>
+      </w:r>
+    </w:p>
+    <w:p>
+      <w:pPr>
+        <w:pStyle w:val="Normal"/>
+        <w:bidi w:val="0"/>
+        <w:jc w:val="start"/>
+        <w:rPr>
+          <w:rFonts w:ascii="ArialMT" w:hAnsi="ArialMT"/>
+          <w:sz w:val="24"/>
+        </w:rPr>
+      </w:pPr>
+      <w:r>
+        <w:rPr>
+          <w:rFonts w:ascii="ArialMT" w:hAnsi="ArialMT"/>
+          <w:sz w:val="24"/>
+        </w:rPr>
+      </w:r>
+    </w:p>
+    <w:p>
+      <w:pPr>
+        <w:pStyle w:val="Normal"/>
+        <w:bidi w:val="0"/>
+        <w:jc w:val="start"/>
+        <w:rPr>
+          <w:rFonts w:ascii="ArialMT" w:hAnsi="ArialMT"/>
+          <w:sz w:val="24"/>
+        </w:rPr>
+      </w:pPr>
+      <w:r>
+        <w:rPr>
+          <w:rFonts w:ascii="ArialMT" w:hAnsi="ArialMT"/>
+          <w:sz w:val="24"/>
+        </w:rPr>
+      </w:r>
+    </w:p>
+    <w:p>
+      <w:pPr>
+        <w:pStyle w:val="Normal"/>
+        <w:bidi w:val="0"/>
+        <w:jc w:val="start"/>
+        <w:rPr>
+          <w:rFonts w:ascii="ArialMT" w:hAnsi="ArialMT"/>
+          <w:sz w:val="24"/>
+        </w:rPr>
+      </w:pPr>
+      <w:r>
+        <w:rPr>
+          <w:rFonts w:ascii="ArialMT" w:hAnsi="ArialMT"/>
+          <w:sz w:val="24"/>
+        </w:rPr>
+      </w:r>
+    </w:p>
+    <w:p>
+      <w:pPr>
+        <w:pStyle w:val="Normal"/>
+        <w:bidi w:val="0"/>
+        <w:jc w:val="start"/>
+        <w:rPr>
+          <w:rFonts w:ascii="ArialMT" w:hAnsi="ArialMT"/>
+          <w:sz w:val="24"/>
+        </w:rPr>
+      </w:pPr>
+      <w:r>
+        <w:rPr>
+          <w:rFonts w:ascii="Calibri" w:hAnsi="Calibri"/>
+          <w:b/>
+          <w:sz w:val="34"/>
+          <w:szCs w:val="34"/>
+        </w:rPr>
+      </w:r>
+    </w:p>
+    <w:p>
+      <w:pPr>
+        <w:pStyle w:val="Normal"/>
+        <w:bidi w:val="0"/>
+        <w:jc w:val="start"/>
+        <w:rPr>
+          <w:rFonts w:ascii="ArialMT" w:hAnsi="ArialMT"/>
+          <w:sz w:val="24"/>
+        </w:rPr>
+      </w:pPr>
+      <w:r>
+        <w:rPr>
+          <w:rFonts w:ascii="Calibri" w:hAnsi="Calibri"/>
+          <w:b/>
+          <w:sz w:val="34"/>
+          <w:szCs w:val="34"/>
+        </w:rPr>
+        <w:t>Datenbanken</w:t>
+      </w:r>
       <w:r>
         <w:rPr>
           <w:rFonts w:ascii="Calibri" w:hAnsi="Calibri"/>
@@ -3220,34 +3325,6 @@
           <w:sz w:val="32"/>
           <w:szCs w:val="32"/>
         </w:rPr>
-      </w:r>
-    </w:p>
-    <w:p>
-      <w:pPr>
-        <w:pStyle w:val="Normal"/>
-        <w:bidi w:val="0"/>
-        <w:jc w:val="start"/>
-        <w:rPr>
-          <w:rFonts w:ascii="ArialMT" w:hAnsi="ArialMT"/>
-          <w:sz w:val="24"/>
-        </w:rPr>
-      </w:pPr>
-      <w:r>
-        <w:rPr>
-          <w:rFonts w:ascii="Calibri" w:hAnsi="Calibri"/>
-          <w:b/>
-          <w:sz w:val="34"/>
-          <w:szCs w:val="34"/>
-        </w:rPr>
-        <w:t>Datenbanken</w:t>
-      </w:r>
-      <w:r>
-        <w:rPr>
-          <w:rFonts w:ascii="Calibri" w:hAnsi="Calibri"/>
-          <w:b/>
-          <w:sz w:val="32"/>
-          <w:szCs w:val="32"/>
-        </w:rPr>
         <w:t>:</w:t>
       </w:r>
     </w:p>
@@ -3263,49 +3340,42 @@
       </w:pPr>
       <w:r>
         <w:rPr>
-          <w:rFonts w:ascii="Calibri" w:hAnsi="Calibri"/>
-          <w:sz w:val="24"/>
-        </w:rPr>
-      </w:r>
-    </w:p>
-    <w:p>
-      <w:pPr>
-        <w:pStyle w:val="Normal"/>
-        <w:bidi w:val="0"/>
-        <w:jc w:val="start"/>
-        <w:rPr>
-          <w:rFonts w:ascii="ArialMT" w:hAnsi="ArialMT"/>
-          <w:sz w:val="24"/>
-        </w:rPr>
-      </w:pPr>
-      <w:r>
-        <w:rPr>
-          <w:rFonts w:ascii="Calibri" w:hAnsi="Calibri"/>
-          <w:sz w:val="24"/>
-        </w:rPr>
-        <w:t xml:space="preserve">Der große Vorteil von Docker ist es unter anderem Datenbanksysteme in sekundenschnelle </w:t>
-      </w:r>
-      <w:r>
-        <w:rPr>
-          <w:rFonts w:ascii="Calibri" w:hAnsi="Calibri"/>
-          <w:sz w:val="24"/>
-        </w:rPr>
-        <w:t>hochzufahren. Hier ein Beispiel zu einem MySQL Datenbanksystem:</w:t>
-      </w:r>
-    </w:p>
-    <w:p>
-      <w:pPr>
-        <w:pStyle w:val="Normal"/>
-        <w:bidi w:val="0"/>
-        <w:jc w:val="start"/>
-        <w:rPr>
-          <w:rFonts w:ascii="ArialMT" w:hAnsi="ArialMT"/>
-          <w:sz w:val="24"/>
-        </w:rPr>
-      </w:pPr>
-      <w:r>
-        <w:rPr>
-          <w:rFonts w:ascii="Calibri" w:hAnsi="Calibri"/>
+          <w:rFonts w:ascii="ArialMT" w:hAnsi="ArialMT"/>
+          <w:sz w:val="24"/>
+        </w:rPr>
+      </w:r>
+    </w:p>
+    <w:p>
+      <w:pPr>
+        <w:pStyle w:val="Normal"/>
+        <w:bidi w:val="0"/>
+        <w:jc w:val="start"/>
+        <w:rPr>
+          <w:rFonts w:ascii="ArialMT" w:hAnsi="ArialMT"/>
+          <w:sz w:val="24"/>
+        </w:rPr>
+      </w:pPr>
+      <w:r>
+        <w:rPr>
+          <w:rFonts w:ascii="Calibri" w:hAnsi="Calibri"/>
+          <w:sz w:val="24"/>
+        </w:rPr>
+        <w:t>Der große Vorteil von Docker ist es unter anderem Datenbanksysteme in sekundenschnelle hochzufahren. Hier ein Beispiel zu einem MySQL Datenbanksystem:</w:t>
+      </w:r>
+    </w:p>
+    <w:p>
+      <w:pPr>
+        <w:pStyle w:val="Normal"/>
+        <w:bidi w:val="0"/>
+        <w:jc w:val="start"/>
+        <w:rPr>
+          <w:rFonts w:ascii="ArialMT" w:hAnsi="ArialMT"/>
+          <w:sz w:val="24"/>
+        </w:rPr>
+      </w:pPr>
+      <w:r>
+        <w:rPr>
+          <w:rFonts w:ascii="ArialMT" w:hAnsi="ArialMT"/>
           <w:sz w:val="24"/>
         </w:rPr>
       </w:r>
@@ -3364,31 +3434,25 @@
       </w:pPr>
       <w:r>
         <w:rPr>
-          <w:rFonts w:ascii="Calibri" w:hAnsi="Calibri"/>
-          <w:b w:val="false"/>
-          <w:bCs w:val="false"/>
-          <w:sz w:val="24"/>
-          <w:szCs w:val="24"/>
-        </w:rPr>
-      </w:r>
-    </w:p>
-    <w:p>
-      <w:pPr>
-        <w:pStyle w:val="Normal"/>
-        <w:bidi w:val="0"/>
-        <w:jc w:val="start"/>
-        <w:rPr>
-          <w:rFonts w:ascii="ArialMT" w:hAnsi="ArialMT"/>
-          <w:sz w:val="24"/>
-        </w:rPr>
-      </w:pPr>
-      <w:r>
-        <w:rPr>
-          <w:rFonts w:ascii="Calibri" w:hAnsi="Calibri"/>
-          <w:b w:val="false"/>
-          <w:bCs w:val="false"/>
-          <w:sz w:val="24"/>
-          <w:szCs w:val="24"/>
+          <w:rFonts w:ascii="ArialMT" w:hAnsi="ArialMT"/>
+          <w:sz w:val="24"/>
+        </w:rPr>
+      </w:r>
+    </w:p>
+    <w:p>
+      <w:pPr>
+        <w:pStyle w:val="Normal"/>
+        <w:bidi w:val="0"/>
+        <w:jc w:val="start"/>
+        <w:rPr>
+          <w:rFonts w:ascii="ArialMT" w:hAnsi="ArialMT"/>
+          <w:sz w:val="24"/>
+        </w:rPr>
+      </w:pPr>
+      <w:r>
+        <w:rPr>
+          <w:rFonts w:ascii="ArialMT" w:hAnsi="ArialMT"/>
+          <w:sz w:val="24"/>
         </w:rPr>
       </w:r>
     </w:p>
@@ -3435,11 +3499,8 @@
       </w:pPr>
       <w:r>
         <w:rPr>
-          <w:rFonts w:ascii="Calibri" w:hAnsi="Calibri"/>
-          <w:b/>
-          <w:bCs w:val="false"/>
-          <w:sz w:val="32"/>
-          <w:szCs w:val="32"/>
+          <w:rFonts w:ascii="ArialMT" w:hAnsi="ArialMT"/>
+          <w:sz w:val="24"/>
         </w:rPr>
       </w:r>
     </w:p>
@@ -3476,86 +3537,121 @@
       </w:pPr>
       <w:r>
         <w:rPr>
+          <w:rFonts w:ascii="ArialMT" w:hAnsi="ArialMT"/>
+          <w:sz w:val="24"/>
+        </w:rPr>
+      </w:r>
+    </w:p>
+    <w:p>
+      <w:pPr>
+        <w:pStyle w:val="Normal"/>
+        <w:bidi w:val="0"/>
+        <w:jc w:val="start"/>
+        <w:rPr>
+          <w:rFonts w:ascii="ArialMT" w:hAnsi="ArialMT"/>
+          <w:sz w:val="24"/>
+        </w:rPr>
+      </w:pPr>
+      <w:r>
+        <w:rPr>
+          <w:rFonts w:ascii="Calibri" w:hAnsi="Calibri"/>
+          <w:sz w:val="22"/>
+          <w:szCs w:val="22"/>
+        </w:rPr>
+        <w:t xml:space="preserve">docker run IMAGE                 </w:t>
+        <w:tab/>
+        <w:tab/>
+        <w:t>Startet einen neuen Container aus einem Image</w:t>
+        <w:br/>
+        <w:t xml:space="preserve">docker run -it IMAGE            </w:t>
+        <w:tab/>
+        <w:tab/>
+        <w:t>Startet interaktiv mit Terminal (z. B. für Bash)</w:t>
+        <w:br/>
+        <w:t xml:space="preserve">docker start CONTAINER          </w:t>
+        <w:tab/>
+        <w:tab/>
+        <w:t>Startet einen gestoppten Container</w:t>
+        <w:br/>
+        <w:t xml:space="preserve">docker stop CONTAINER           </w:t>
+        <w:tab/>
+        <w:tab/>
+        <w:t>Stoppt einen laufenden Container</w:t>
+        <w:br/>
+        <w:t xml:space="preserve">docker restart CONTAINER        </w:t>
+        <w:tab/>
+        <w:tab/>
+        <w:t>Startet Container neu</w:t>
+        <w:br/>
+        <w:t xml:space="preserve">docker rm CONTAINER             </w:t>
+        <w:tab/>
+        <w:tab/>
+        <w:t>Löscht einen (gestoppten) Container</w:t>
+        <w:br/>
+        <w:t xml:space="preserve">docker exec -it CONTAINER bash  </w:t>
+        <w:tab/>
+        <w:t>Führt Befehl im laufenden Container aus (z. B. Bash)</w:t>
+        <w:br/>
+        <w:t xml:space="preserve">docker logs CONTAINER           </w:t>
+        <w:tab/>
+        <w:tab/>
+        <w:t>Zeigt die Logs eines Containers</w:t>
+        <w:br/>
+        <w:t xml:space="preserve">docker ps                       </w:t>
+        <w:tab/>
+        <w:tab/>
+        <w:tab/>
+        <w:t>Zeigt laufende Container</w:t>
+        <w:br/>
+        <w:t xml:space="preserve">docker ps -a                    </w:t>
+        <w:tab/>
+        <w:tab/>
+        <w:tab/>
+        <w:t>Zeigt alle Container (auch gestoppte)</w:t>
+        <w:br/>
+        <w:t xml:space="preserve">docker inspect CONTAINER        </w:t>
+        <w:tab/>
+        <w:tab/>
+        <w:t>Zeigt Detailinfos zu einem Container</w:t>
+      </w:r>
+      <w:r>
+        <w:rPr>
           <w:rFonts w:ascii="Calibri" w:hAnsi="Calibri"/>
           <w:b/>
           <w:bCs w:val="false"/>
           <w:sz w:val="28"/>
           <w:szCs w:val="28"/>
         </w:rPr>
-      </w:r>
-    </w:p>
-    <w:p>
-      <w:pPr>
-        <w:pStyle w:val="Normal"/>
-        <w:bidi w:val="0"/>
-        <w:jc w:val="start"/>
-        <w:rPr>
-          <w:rFonts w:ascii="ArialMT" w:hAnsi="ArialMT"/>
-          <w:sz w:val="24"/>
-        </w:rPr>
-      </w:pPr>
-      <w:r>
-        <w:rPr>
-          <w:rFonts w:ascii="Calibri" w:hAnsi="Calibri"/>
-          <w:sz w:val="22"/>
-          <w:szCs w:val="22"/>
-        </w:rPr>
-        <w:t xml:space="preserve">docker run IMAGE                 </w:t>
-        <w:tab/>
-        <w:tab/>
-        <w:t>Startet einen neuen Container aus einem Image</w:t>
         <w:br/>
-        <w:t xml:space="preserve">docker run -it IMAGE            </w:t>
-        <w:tab/>
-        <w:tab/>
-        <w:t>Startet interaktiv mit Terminal (z. B. für Bash)</w:t>
-        <w:br/>
-        <w:t xml:space="preserve">docker start CONTAINER          </w:t>
-        <w:tab/>
-        <w:tab/>
-        <w:t>Startet einen gestoppten Container</w:t>
-        <w:br/>
-        <w:t xml:space="preserve">docker stop CONTAINER           </w:t>
-        <w:tab/>
-        <w:tab/>
-        <w:t>Stoppt einen laufenden Container</w:t>
-        <w:br/>
-        <w:t xml:space="preserve">docker restart CONTAINER        </w:t>
-        <w:tab/>
-        <w:tab/>
-        <w:t>Startet Container neu</w:t>
-        <w:br/>
-        <w:t xml:space="preserve">docker rm CONTAINER             </w:t>
-        <w:tab/>
-        <w:tab/>
-        <w:t>Löscht einen (gestoppten) Container</w:t>
-        <w:br/>
-        <w:t xml:space="preserve">docker exec -it CONTAINER bash  </w:t>
-        <w:tab/>
-        <w:t>Führt Befehl im laufenden Container aus (z. B. Bash)</w:t>
-        <w:br/>
-        <w:t xml:space="preserve">docker logs CONTAINER           </w:t>
-        <w:tab/>
-        <w:tab/>
-        <w:t>Zeigt die Logs eines Containers</w:t>
-        <w:br/>
-        <w:t xml:space="preserve">docker ps                       </w:t>
-        <w:tab/>
-        <w:tab/>
-        <w:tab/>
-        <w:t>Zeigt laufende Container</w:t>
-        <w:br/>
-        <w:t xml:space="preserve">docker ps -a                    </w:t>
-        <w:tab/>
-        <w:tab/>
-        <w:tab/>
-        <w:t>Zeigt alle Container (auch gestoppte)</w:t>
-        <w:br/>
-        <w:t xml:space="preserve">docker inspect CONTAINER        </w:t>
-        <w:tab/>
-        <w:tab/>
-        <w:t>Zeigt Detailinfos zu einem Container</w:t>
-      </w:r>
+      </w:r>
+    </w:p>
+    <w:p>
+      <w:pPr>
+        <w:pStyle w:val="Normal"/>
+        <w:bidi w:val="0"/>
+        <w:jc w:val="start"/>
+        <w:rPr>
+          <w:rFonts w:ascii="ArialMT" w:hAnsi="ArialMT"/>
+          <w:sz w:val="24"/>
+        </w:rPr>
+      </w:pPr>
+      <w:r>
+        <w:rPr>
+          <w:rFonts w:ascii="ArialMT" w:hAnsi="ArialMT"/>
+          <w:sz w:val="24"/>
+        </w:rPr>
+      </w:r>
+    </w:p>
+    <w:p>
+      <w:pPr>
+        <w:pStyle w:val="Normal"/>
+        <w:bidi w:val="0"/>
+        <w:jc w:val="start"/>
+        <w:rPr>
+          <w:rFonts w:ascii="ArialMT" w:hAnsi="ArialMT"/>
+          <w:sz w:val="24"/>
+        </w:rPr>
+      </w:pPr>
       <w:r>
         <w:rPr>
           <w:rFonts w:ascii="Calibri" w:hAnsi="Calibri"/>
@@ -3564,26 +3660,92 @@
           <w:sz w:val="28"/>
           <w:szCs w:val="28"/>
         </w:rPr>
+        <w:t>Imageverwaltung:</w:t>
+      </w:r>
+    </w:p>
+    <w:p>
+      <w:pPr>
+        <w:pStyle w:val="Normal"/>
+        <w:bidi w:val="0"/>
+        <w:jc w:val="start"/>
+        <w:rPr>
+          <w:rFonts w:ascii="ArialMT" w:hAnsi="ArialMT"/>
+          <w:sz w:val="24"/>
+        </w:rPr>
+      </w:pPr>
+      <w:r>
+        <w:rPr>
+          <w:rFonts w:ascii="ArialMT" w:hAnsi="ArialMT"/>
+          <w:sz w:val="24"/>
+        </w:rPr>
+      </w:r>
+    </w:p>
+    <w:p>
+      <w:pPr>
+        <w:pStyle w:val="Normal"/>
+        <w:bidi w:val="0"/>
+        <w:jc w:val="start"/>
+        <w:rPr>
+          <w:rFonts w:ascii="ArialMT" w:hAnsi="ArialMT"/>
+          <w:sz w:val="24"/>
+        </w:rPr>
+      </w:pPr>
+      <w:r>
+        <w:rPr>
+          <w:rFonts w:ascii="Calibri" w:hAnsi="Calibri"/>
+          <w:sz w:val="22"/>
+          <w:szCs w:val="22"/>
+        </w:rPr>
+        <w:t xml:space="preserve">docker pull IMAGE               </w:t>
+        <w:tab/>
+        <w:tab/>
+        <w:t>Lädt ein Image aus Docker Hub</w:t>
         <w:br/>
-      </w:r>
-    </w:p>
-    <w:p>
-      <w:pPr>
-        <w:pStyle w:val="Normal"/>
-        <w:bidi w:val="0"/>
-        <w:jc w:val="start"/>
-        <w:rPr>
-          <w:rFonts w:ascii="ArialMT" w:hAnsi="ArialMT"/>
-          <w:sz w:val="24"/>
-        </w:rPr>
-      </w:pPr>
-      <w:r>
-        <w:rPr>
-          <w:rFonts w:ascii="Calibri" w:hAnsi="Calibri"/>
-          <w:b/>
-          <w:bCs w:val="false"/>
-          <w:sz w:val="24"/>
-          <w:szCs w:val="24"/>
+        <w:t xml:space="preserve">docker build -t NAME .          </w:t>
+        <w:tab/>
+        <w:tab/>
+        <w:t>Baut ein Image aus einem Dockerfile</w:t>
+        <w:br/>
+        <w:t xml:space="preserve">docker images                   </w:t>
+        <w:tab/>
+        <w:tab/>
+        <w:t>Listet alle lokalen Images</w:t>
+        <w:br/>
+        <w:t xml:space="preserve">docker rmi IMAGE                </w:t>
+        <w:tab/>
+        <w:tab/>
+        <w:t>Löscht ein Image</w:t>
+        <w:br/>
+        <w:t xml:space="preserve">docker tag IMAGE NEW_NAME      </w:t>
+        <w:tab/>
+        <w:t>Vergibt neuen Namen/Tag für ein Image</w:t>
+        <w:br/>
+        <w:t xml:space="preserve">docker save -o file.tar IMAGE   </w:t>
+        <w:tab/>
+        <w:tab/>
+        <w:t>Exportiert ein Image in eine Datei</w:t>
+        <w:br/>
+        <w:t xml:space="preserve">docker load -i file.tar         </w:t>
+        <w:tab/>
+        <w:tab/>
+        <w:t>Importiert ein Image aus Datei</w:t>
+        <w:br/>
+      </w:r>
+    </w:p>
+    <w:p>
+      <w:pPr>
+        <w:pStyle w:val="Normal"/>
+        <w:bidi w:val="0"/>
+        <w:jc w:val="start"/>
+        <w:rPr>
+          <w:rFonts w:ascii="ArialMT" w:hAnsi="ArialMT"/>
+          <w:sz w:val="24"/>
+        </w:rPr>
+      </w:pPr>
+      <w:r>
+        <w:rPr>
+          <w:rFonts w:ascii="ArialMT" w:hAnsi="ArialMT"/>
+          <w:sz w:val="24"/>
         </w:rPr>
       </w:r>
     </w:p>
@@ -3605,7 +3767,137 @@
           <w:sz w:val="28"/>
           <w:szCs w:val="28"/>
         </w:rPr>
-        <w:t>Imageverwaltung:</w:t>
+        <w:t>Netzwerk &amp; Ports:</w:t>
+      </w:r>
+    </w:p>
+    <w:p>
+      <w:pPr>
+        <w:pStyle w:val="Normal"/>
+        <w:bidi w:val="0"/>
+        <w:jc w:val="start"/>
+        <w:rPr>
+          <w:rFonts w:ascii="ArialMT" w:hAnsi="ArialMT"/>
+          <w:sz w:val="24"/>
+        </w:rPr>
+      </w:pPr>
+      <w:r>
+        <w:rPr>
+          <w:rFonts w:ascii="ArialMT" w:hAnsi="ArialMT"/>
+          <w:sz w:val="24"/>
+        </w:rPr>
+      </w:r>
+    </w:p>
+    <w:p>
+      <w:pPr>
+        <w:pStyle w:val="Normal"/>
+        <w:bidi w:val="0"/>
+        <w:jc w:val="start"/>
+        <w:rPr>
+          <w:rFonts w:ascii="ArialMT" w:hAnsi="ArialMT"/>
+          <w:sz w:val="24"/>
+        </w:rPr>
+      </w:pPr>
+      <w:r>
+        <w:rPr>
+          <w:rFonts w:ascii="Calibri" w:hAnsi="Calibri"/>
+          <w:sz w:val="22"/>
+          <w:szCs w:val="22"/>
+        </w:rPr>
+        <w:t xml:space="preserve">docker network ls               </w:t>
+        <w:tab/>
+        <w:tab/>
+        <w:tab/>
+        <w:t>Listet alle Netzwerke</w:t>
+        <w:br/>
+        <w:t xml:space="preserve">docker network create NAME      </w:t>
+        <w:tab/>
+        <w:tab/>
+        <w:t>Erstellt ein neues Netzwerk</w:t>
+        <w:br/>
+        <w:t xml:space="preserve">docker network inspect NAME     </w:t>
+        <w:tab/>
+        <w:tab/>
+        <w:t>Zeigt Details zu einem Netzwerk</w:t>
+        <w:br/>
+        <w:t>docker run --network=NAME IMAGE</w:t>
+        <w:tab/>
+        <w:tab/>
+        <w:t>Startet Container in bestimmtem Netzwerk</w:t>
+        <w:br/>
+        <w:t>docker run -p HOST:CONTAINER IMAGE</w:t>
+        <w:tab/>
+        <w:tab/>
+        <w:t>Portweiterleitung vom Host zum Container</w:t>
+        <w:br/>
+        <w:t xml:space="preserve"> </w:t>
+      </w:r>
+    </w:p>
+    <w:p>
+      <w:pPr>
+        <w:pStyle w:val="Normal"/>
+        <w:bidi w:val="0"/>
+        <w:jc w:val="start"/>
+        <w:rPr>
+          <w:rFonts w:ascii="ArialMT" w:hAnsi="ArialMT"/>
+          <w:sz w:val="24"/>
+        </w:rPr>
+      </w:pPr>
+      <w:r>
+        <w:rPr>
+          <w:rFonts w:ascii="ArialMT" w:hAnsi="ArialMT"/>
+          <w:sz w:val="24"/>
+        </w:rPr>
+      </w:r>
+    </w:p>
+    <w:p>
+      <w:pPr>
+        <w:pStyle w:val="Normal"/>
+        <w:bidi w:val="0"/>
+        <w:jc w:val="start"/>
+        <w:rPr>
+          <w:rFonts w:ascii="ArialMT" w:hAnsi="ArialMT"/>
+          <w:sz w:val="24"/>
+        </w:rPr>
+      </w:pPr>
+      <w:r>
+        <w:rPr>
+          <w:rFonts w:ascii="ArialMT" w:hAnsi="ArialMT"/>
+          <w:sz w:val="24"/>
+        </w:rPr>
+      </w:r>
+    </w:p>
+    <w:p>
+      <w:pPr>
+        <w:pStyle w:val="Normal"/>
+        <w:bidi w:val="0"/>
+        <w:jc w:val="start"/>
+        <w:rPr>
+          <w:rFonts w:ascii="ArialMT" w:hAnsi="ArialMT"/>
+          <w:sz w:val="24"/>
+        </w:rPr>
+      </w:pPr>
+      <w:r>
+        <w:rPr>
+          <w:rFonts w:ascii="ArialMT" w:hAnsi="ArialMT"/>
+          <w:sz w:val="24"/>
+        </w:rPr>
+      </w:r>
+    </w:p>
+    <w:p>
+      <w:pPr>
+        <w:pStyle w:val="Normal"/>
+        <w:bidi w:val="0"/>
+        <w:jc w:val="start"/>
+        <w:rPr>
+          <w:rFonts w:ascii="ArialMT" w:hAnsi="ArialMT"/>
+          <w:sz w:val="24"/>
+        </w:rPr>
+      </w:pPr>
+      <w:r>
+        <w:rPr>
+          <w:rFonts w:ascii="ArialMT" w:hAnsi="ArialMT"/>
+          <w:sz w:val="24"/>
+        </w:rPr>
       </w:r>
     </w:p>
     <w:p>
@@ -3641,82 +3933,70 @@
       <w:r>
         <w:rPr>
           <w:rFonts w:ascii="Calibri" w:hAnsi="Calibri"/>
-          <w:sz w:val="22"/>
-          <w:szCs w:val="22"/>
-        </w:rPr>
-        <w:t xml:space="preserve">docker pull IMAGE               </w:t>
-        <w:tab/>
-        <w:tab/>
-        <w:t>Lädt ein Image aus Docker Hub</w:t>
-        <w:br/>
-        <w:t xml:space="preserve">docker build -t NAME .          </w:t>
-        <w:tab/>
-        <w:tab/>
-        <w:t>Baut ein Image aus einem Dockerfile</w:t>
-        <w:br/>
-        <w:t xml:space="preserve">docker images                   </w:t>
-        <w:tab/>
-        <w:tab/>
-        <w:t>Listet alle lokalen Images</w:t>
-        <w:br/>
-        <w:t xml:space="preserve">docker rmi IMAGE                </w:t>
-        <w:tab/>
-        <w:tab/>
-        <w:t>Löscht ein Image</w:t>
-        <w:br/>
-        <w:t xml:space="preserve">docker tag IMAGE NEW_NAME      </w:t>
-        <w:tab/>
-        <w:t>Vergibt neuen Namen/Tag für ein Image</w:t>
-        <w:br/>
-        <w:t xml:space="preserve">docker save -o file.tar IMAGE   </w:t>
-        <w:tab/>
-        <w:tab/>
-        <w:t>Exportiert ein Image in eine Datei</w:t>
-        <w:br/>
-        <w:t xml:space="preserve">docker load -i file.tar         </w:t>
-        <w:tab/>
-        <w:tab/>
-        <w:t>Importiert ein Image aus Datei</w:t>
-        <w:br/>
-      </w:r>
-    </w:p>
-    <w:p>
-      <w:pPr>
-        <w:pStyle w:val="Normal"/>
-        <w:bidi w:val="0"/>
-        <w:jc w:val="start"/>
-        <w:rPr>
-          <w:rFonts w:ascii="ArialMT" w:hAnsi="ArialMT"/>
-          <w:sz w:val="24"/>
-        </w:rPr>
-      </w:pPr>
-      <w:r>
-        <w:rPr>
-          <w:rFonts w:ascii="Calibri" w:hAnsi="Calibri"/>
-          <w:sz w:val="24"/>
-          <w:szCs w:val="24"/>
-        </w:rPr>
-      </w:r>
-    </w:p>
-    <w:p>
-      <w:pPr>
-        <w:pStyle w:val="Normal"/>
-        <w:bidi w:val="0"/>
-        <w:jc w:val="start"/>
-        <w:rPr>
-          <w:rFonts w:ascii="ArialMT" w:hAnsi="ArialMT"/>
-          <w:sz w:val="24"/>
-        </w:rPr>
-      </w:pPr>
-      <w:r>
-        <w:rPr>
-          <w:rFonts w:ascii="Calibri" w:hAnsi="Calibri"/>
           <w:b/>
           <w:bCs w:val="false"/>
           <w:sz w:val="28"/>
           <w:szCs w:val="28"/>
         </w:rPr>
-        <w:t>Netzwerk &amp; Ports:</w:t>
+        <w:t>Volumes &amp; Speicher:</w:t>
+      </w:r>
+    </w:p>
+    <w:p>
+      <w:pPr>
+        <w:pStyle w:val="Normal"/>
+        <w:bidi w:val="0"/>
+        <w:jc w:val="start"/>
+        <w:rPr>
+          <w:rFonts w:ascii="ArialMT" w:hAnsi="ArialMT"/>
+          <w:sz w:val="24"/>
+        </w:rPr>
+      </w:pPr>
+      <w:r>
+        <w:rPr>
+          <w:rFonts w:ascii="ArialMT" w:hAnsi="ArialMT"/>
+          <w:sz w:val="24"/>
+        </w:rPr>
+      </w:r>
+    </w:p>
+    <w:p>
+      <w:pPr>
+        <w:pStyle w:val="Normal"/>
+        <w:bidi w:val="0"/>
+        <w:jc w:val="start"/>
+        <w:rPr>
+          <w:rFonts w:ascii="ArialMT" w:hAnsi="ArialMT"/>
+          <w:sz w:val="24"/>
+        </w:rPr>
+      </w:pPr>
+      <w:r>
+        <w:rPr>
+          <w:rFonts w:ascii="Calibri" w:hAnsi="Calibri"/>
+          <w:sz w:val="22"/>
+          <w:szCs w:val="22"/>
+        </w:rPr>
+        <w:t xml:space="preserve">docker volume ls                </w:t>
+        <w:tab/>
+        <w:tab/>
+        <w:t>Listet alle Volumes</w:t>
+        <w:br/>
+        <w:t xml:space="preserve">docker volume create NAME       </w:t>
+        <w:tab/>
+        <w:t>Erstellt ein neues Volume</w:t>
+        <w:br/>
+        <w:t>docker run -v VOLUME:/pfad IMAGE</w:t>
+        <w:tab/>
+        <w:t>Mountet ein Volume in den Container</w:t>
+        <w:br/>
+        <w:t xml:space="preserve">docker volume inspect NAME      </w:t>
+        <w:tab/>
+        <w:t>Zeigt Detailinfos zu einem Volume</w:t>
+        <w:br/>
+        <w:t xml:space="preserve">docker volume rm NAME          </w:t>
+        <w:tab/>
+        <w:t xml:space="preserve"> </w:t>
+        <w:tab/>
+        <w:t>Löscht ein Volume</w:t>
+        <w:br/>
       </w:r>
     </w:p>
     <w:p>
@@ -3737,6 +4017,24 @@
           <w:sz w:val="28"/>
           <w:szCs w:val="28"/>
         </w:rPr>
+        <w:t>System cleanup:</w:t>
+      </w:r>
+    </w:p>
+    <w:p>
+      <w:pPr>
+        <w:pStyle w:val="Normal"/>
+        <w:bidi w:val="0"/>
+        <w:jc w:val="start"/>
+        <w:rPr>
+          <w:rFonts w:ascii="ArialMT" w:hAnsi="ArialMT"/>
+          <w:sz w:val="24"/>
+        </w:rPr>
+      </w:pPr>
+      <w:r>
+        <w:rPr>
+          <w:rFonts w:ascii="ArialMT" w:hAnsi="ArialMT"/>
+          <w:sz w:val="24"/>
+        </w:rPr>
       </w:r>
     </w:p>
     <w:p>
@@ -3755,105 +4053,29 @@
           <w:sz w:val="22"/>
           <w:szCs w:val="22"/>
         </w:rPr>
-        <w:t xml:space="preserve">docker network ls               </w:t>
-        <w:tab/>
-        <w:tab/>
-        <w:tab/>
-        <w:t>Listet alle Netzwerke</w:t>
+        <w:t xml:space="preserve">docker system prune             </w:t>
+        <w:tab/>
+        <w:t>Löscht ungenutzte Container, Netzwerke und Images</w:t>
         <w:br/>
-        <w:t xml:space="preserve">docker network create NAME      </w:t>
-        <w:tab/>
-        <w:tab/>
-        <w:t>Erstellt ein neues Netzwerk</w:t>
+        <w:t xml:space="preserve">docker image prune              </w:t>
+        <w:tab/>
+        <w:t>Entfernt ungenutzte Images</w:t>
         <w:br/>
-        <w:t xml:space="preserve">docker network inspect NAME     </w:t>
-        <w:tab/>
-        <w:tab/>
-        <w:t>Zeigt Details zu einem Netzwerk</w:t>
+        <w:t xml:space="preserve">docker container prune          </w:t>
+        <w:tab/>
+        <w:t>Entfernt gestoppte Container</w:t>
         <w:br/>
-        <w:t>docker run --network=NAME IMAGE</w:t>
-        <w:tab/>
-        <w:tab/>
-        <w:t>Startet Container in bestimmtem Netzwerk</w:t>
+        <w:t xml:space="preserve">docker volume prune             </w:t>
+        <w:tab/>
+        <w:t>Entfernt unbenutzte Volumes</w:t>
+      </w:r>
+      <w:r>
+        <w:rPr>
+          <w:rFonts w:ascii="Calibri" w:hAnsi="Calibri"/>
+          <w:sz w:val="20"/>
+          <w:szCs w:val="20"/>
+        </w:rPr>
         <w:br/>
-        <w:t>docker run -p HOST:CONTAINER IMAGE</w:t>
-        <w:tab/>
-        <w:tab/>
-        <w:t>Portweiterleitung vom Host zum Container</w:t>
-        <w:br/>
-        <w:t xml:space="preserve"> </w:t>
-      </w:r>
-    </w:p>
-    <w:p>
-      <w:pPr>
-        <w:pStyle w:val="Normal"/>
-        <w:bidi w:val="0"/>
-        <w:jc w:val="start"/>
-        <w:rPr>
-          <w:rFonts w:ascii="ArialMT" w:hAnsi="ArialMT"/>
-          <w:sz w:val="24"/>
-        </w:rPr>
-      </w:pPr>
-      <w:r>
-        <w:rPr>
-          <w:rFonts w:ascii="Calibri" w:hAnsi="Calibri"/>
-          <w:sz w:val="24"/>
-          <w:szCs w:val="24"/>
-        </w:rPr>
-      </w:r>
-    </w:p>
-    <w:p>
-      <w:pPr>
-        <w:pStyle w:val="Normal"/>
-        <w:bidi w:val="0"/>
-        <w:jc w:val="start"/>
-        <w:rPr>
-          <w:rFonts w:ascii="ArialMT" w:hAnsi="ArialMT"/>
-          <w:sz w:val="24"/>
-        </w:rPr>
-      </w:pPr>
-      <w:r>
-        <w:rPr>
-          <w:rFonts w:ascii="Calibri" w:hAnsi="Calibri"/>
-          <w:sz w:val="24"/>
-          <w:szCs w:val="24"/>
-        </w:rPr>
-      </w:r>
-    </w:p>
-    <w:p>
-      <w:pPr>
-        <w:pStyle w:val="Normal"/>
-        <w:bidi w:val="0"/>
-        <w:jc w:val="start"/>
-        <w:rPr>
-          <w:rFonts w:ascii="ArialMT" w:hAnsi="ArialMT"/>
-          <w:sz w:val="24"/>
-        </w:rPr>
-      </w:pPr>
-      <w:r>
-        <w:rPr>
-          <w:rFonts w:ascii="Calibri" w:hAnsi="Calibri"/>
-          <w:sz w:val="24"/>
-          <w:szCs w:val="24"/>
-        </w:rPr>
-      </w:r>
-    </w:p>
-    <w:p>
-      <w:pPr>
-        <w:pStyle w:val="Normal"/>
-        <w:bidi w:val="0"/>
-        <w:jc w:val="start"/>
-        <w:rPr>
-          <w:rFonts w:ascii="ArialMT" w:hAnsi="ArialMT"/>
-          <w:sz w:val="24"/>
-        </w:rPr>
-      </w:pPr>
-      <w:r>
-        <w:rPr>
-          <w:rFonts w:ascii="Calibri" w:hAnsi="Calibri"/>
-          <w:sz w:val="24"/>
-          <w:szCs w:val="24"/>
-        </w:rPr>
       </w:r>
     </w:p>
     <w:p>
@@ -3874,170 +4096,6 @@
           <w:sz w:val="28"/>
           <w:szCs w:val="28"/>
         </w:rPr>
-        <w:t>Volumes &amp; Speicher:</w:t>
-      </w:r>
-    </w:p>
-    <w:p>
-      <w:pPr>
-        <w:pStyle w:val="Normal"/>
-        <w:bidi w:val="0"/>
-        <w:jc w:val="start"/>
-        <w:rPr>
-          <w:rFonts w:ascii="ArialMT" w:hAnsi="ArialMT"/>
-          <w:sz w:val="24"/>
-        </w:rPr>
-      </w:pPr>
-      <w:r>
-        <w:rPr>
-          <w:rFonts w:ascii="Calibri" w:hAnsi="Calibri"/>
-          <w:b/>
-          <w:bCs w:val="false"/>
-          <w:sz w:val="28"/>
-          <w:szCs w:val="28"/>
-        </w:rPr>
-      </w:r>
-    </w:p>
-    <w:p>
-      <w:pPr>
-        <w:pStyle w:val="Normal"/>
-        <w:bidi w:val="0"/>
-        <w:jc w:val="start"/>
-        <w:rPr>
-          <w:rFonts w:ascii="ArialMT" w:hAnsi="ArialMT"/>
-          <w:sz w:val="24"/>
-        </w:rPr>
-      </w:pPr>
-      <w:r>
-        <w:rPr>
-          <w:rFonts w:ascii="Calibri" w:hAnsi="Calibri"/>
-          <w:sz w:val="22"/>
-          <w:szCs w:val="22"/>
-        </w:rPr>
-        <w:t xml:space="preserve">docker volume ls                </w:t>
-        <w:tab/>
-        <w:tab/>
-        <w:t>Listet alle Volumes</w:t>
-        <w:br/>
-        <w:t xml:space="preserve">docker volume create NAME       </w:t>
-        <w:tab/>
-        <w:t>Erstellt ein neues Volume</w:t>
-        <w:br/>
-        <w:t>docker run -v VOLUME:/pfad IMAGE</w:t>
-        <w:tab/>
-        <w:t>Mountet ein Volume in den Container</w:t>
-        <w:br/>
-        <w:t xml:space="preserve">docker volume inspect NAME      </w:t>
-        <w:tab/>
-        <w:t>Zeigt Detailinfos zu einem Volume</w:t>
-        <w:br/>
-        <w:t xml:space="preserve">docker volume rm NAME          </w:t>
-        <w:tab/>
-        <w:t xml:space="preserve"> </w:t>
-        <w:tab/>
-        <w:t>Löscht ein Volume</w:t>
-        <w:br/>
-      </w:r>
-    </w:p>
-    <w:p>
-      <w:pPr>
-        <w:pStyle w:val="Normal"/>
-        <w:bidi w:val="0"/>
-        <w:jc w:val="start"/>
-        <w:rPr>
-          <w:rFonts w:ascii="ArialMT" w:hAnsi="ArialMT"/>
-          <w:sz w:val="24"/>
-        </w:rPr>
-      </w:pPr>
-      <w:r>
-        <w:rPr>
-          <w:rFonts w:ascii="Calibri" w:hAnsi="Calibri"/>
-          <w:b/>
-          <w:bCs w:val="false"/>
-          <w:sz w:val="28"/>
-          <w:szCs w:val="28"/>
-        </w:rPr>
-        <w:t>System cleanup:</w:t>
-      </w:r>
-    </w:p>
-    <w:p>
-      <w:pPr>
-        <w:pStyle w:val="Normal"/>
-        <w:bidi w:val="0"/>
-        <w:jc w:val="start"/>
-        <w:rPr>
-          <w:rFonts w:ascii="ArialMT" w:hAnsi="ArialMT"/>
-          <w:sz w:val="24"/>
-        </w:rPr>
-      </w:pPr>
-      <w:r>
-        <w:rPr>
-          <w:rFonts w:ascii="Calibri" w:hAnsi="Calibri"/>
-          <w:b/>
-          <w:bCs w:val="false"/>
-          <w:sz w:val="28"/>
-          <w:szCs w:val="28"/>
-        </w:rPr>
-      </w:r>
-    </w:p>
-    <w:p>
-      <w:pPr>
-        <w:pStyle w:val="Normal"/>
-        <w:bidi w:val="0"/>
-        <w:jc w:val="start"/>
-        <w:rPr>
-          <w:rFonts w:ascii="ArialMT" w:hAnsi="ArialMT"/>
-          <w:sz w:val="24"/>
-        </w:rPr>
-      </w:pPr>
-      <w:r>
-        <w:rPr>
-          <w:rFonts w:ascii="Calibri" w:hAnsi="Calibri"/>
-          <w:sz w:val="22"/>
-          <w:szCs w:val="22"/>
-        </w:rPr>
-        <w:t xml:space="preserve">docker system prune             </w:t>
-        <w:tab/>
-        <w:t>Löscht ungenutzte Container, Netzwerke und Images</w:t>
-        <w:br/>
-        <w:t xml:space="preserve">docker image prune              </w:t>
-        <w:tab/>
-        <w:t>Entfernt ungenutzte Images</w:t>
-        <w:br/>
-        <w:t xml:space="preserve">docker container prune          </w:t>
-        <w:tab/>
-        <w:t>Entfernt gestoppte Container</w:t>
-        <w:br/>
-        <w:t xml:space="preserve">docker volume prune             </w:t>
-        <w:tab/>
-        <w:t>Entfernt unbenutzte Volumes</w:t>
-      </w:r>
-      <w:r>
-        <w:rPr>
-          <w:rFonts w:ascii="Calibri" w:hAnsi="Calibri"/>
-          <w:sz w:val="20"/>
-          <w:szCs w:val="20"/>
-        </w:rPr>
-        <w:br/>
-      </w:r>
-    </w:p>
-    <w:p>
-      <w:pPr>
-        <w:pStyle w:val="Normal"/>
-        <w:bidi w:val="0"/>
-        <w:jc w:val="start"/>
-        <w:rPr>
-          <w:rFonts w:ascii="ArialMT" w:hAnsi="ArialMT"/>
-          <w:sz w:val="24"/>
-        </w:rPr>
-      </w:pPr>
-      <w:r>
-        <w:rPr>
-          <w:rFonts w:ascii="Calibri" w:hAnsi="Calibri"/>
-          <w:b/>
-          <w:bCs w:val="false"/>
-          <w:sz w:val="28"/>
-          <w:szCs w:val="28"/>
-        </w:rPr>
         <w:t>Sonstiges:</w:t>
       </w:r>
     </w:p>
@@ -4053,11 +4111,8 @@
       </w:pPr>
       <w:r>
         <w:rPr>
-          <w:rFonts w:ascii="Calibri" w:hAnsi="Calibri"/>
-          <w:b/>
-          <w:bCs w:val="false"/>
-          <w:sz w:val="28"/>
-          <w:szCs w:val="28"/>
+          <w:rFonts w:ascii="ArialMT" w:hAnsi="ArialMT"/>
+          <w:sz w:val="24"/>
         </w:rPr>
       </w:r>
     </w:p>
@@ -4106,20 +4161,57 @@
       </w:r>
     </w:p>
     <w:sectPr>
-      <w:headerReference w:type="default" r:id="rId8"/>
+      <w:headerReference w:type="even" r:id="rId8"/>
+      <w:headerReference w:type="default" r:id="rId9"/>
+      <w:headerReference w:type="first" r:id="rId10"/>
       <w:type w:val="nextPage"/>
       <w:pgSz w:w="11906" w:h="16838"/>
       <w:pgMar w:left="1134" w:right="1134" w:gutter="0" w:header="660" w:top="1230" w:footer="0" w:bottom="1134"/>
       <w:pgNumType w:fmt="decimal"/>
       <w:formProt w:val="false"/>
       <w:textDirection w:val="lrTb"/>
-      <w:docGrid w:type="default" w:linePitch="312" w:charSpace="4294961151"/>
+      <w:docGrid w:type="default" w:linePitch="312" w:charSpace="0"/>
     </w:sectPr>
   </w:body>
 </w:document>
 </file>
 
 <file path=word/header1.xml><?xml version="1.0" encoding="utf-8"?>
+<w:hdr xmlns:o="urn:schemas-microsoft-com:office:office" xmlns:r="http://schemas.openxmlformats.org/officeDocument/2006/relationships" xmlns:v="urn:schemas-microsoft-com:vml" xmlns:w="http://schemas.openxmlformats.org/wordprocessingml/2006/main" xmlns:w10="urn:schemas-microsoft-com:office:word" xmlns:wp="http://schemas.openxmlformats.org/drawingml/2006/wordprocessingDrawing" xmlns:pic="http://schemas.openxmlformats.org/drawingml/2006/picture" xmlns:wps="http://schemas.microsoft.com/office/word/2010/wordprocessingShape" xmlns:wpg="http://schemas.microsoft.com/office/word/2010/wordprocessingGroup" xmlns:mc="http://schemas.openxmlformats.org/markup-compatibility/2006" xmlns:wp14="http://schemas.microsoft.com/office/word/2010/wordprocessingDrawing" xmlns:w14="http://schemas.microsoft.com/office/word/2010/wordml" xmlns:w15="http://schemas.microsoft.com/office/word/2012/wordml" mc:Ignorable="w14 wp14 w15">
+  <w:p>
+    <w:pPr>
+      <w:pStyle w:val="Header"/>
+      <w:rPr/>
+    </w:pPr>
+    <w:r>
+      <w:rPr/>
+    </w:r>
+  </w:p>
+</w:hdr>
+</file>
+
+<file path=word/header2.xml><?xml version="1.0" encoding="utf-8"?>
+<w:hdr xmlns:o="urn:schemas-microsoft-com:office:office" xmlns:r="http://schemas.openxmlformats.org/officeDocument/2006/relationships" xmlns:v="urn:schemas-microsoft-com:vml" xmlns:w="http://schemas.openxmlformats.org/wordprocessingml/2006/main" xmlns:w10="urn:schemas-microsoft-com:office:word" xmlns:wp="http://schemas.openxmlformats.org/drawingml/2006/wordprocessingDrawing" xmlns:pic="http://schemas.openxmlformats.org/drawingml/2006/picture" xmlns:wps="http://schemas.microsoft.com/office/word/2010/wordprocessingShape" xmlns:wpg="http://schemas.microsoft.com/office/word/2010/wordprocessingGroup" xmlns:mc="http://schemas.openxmlformats.org/markup-compatibility/2006" xmlns:wp14="http://schemas.microsoft.com/office/word/2010/wordprocessingDrawing" xmlns:w14="http://schemas.microsoft.com/office/word/2010/wordml" xmlns:w15="http://schemas.microsoft.com/office/word/2012/wordml" mc:Ignorable="w14 wp14 w15">
+  <w:p>
+    <w:pPr>
+      <w:pStyle w:val="Header"/>
+      <w:bidi w:val="0"/>
+      <w:jc w:val="start"/>
+      <w:rPr>
+        <w:rFonts w:ascii="Calibri" w:hAnsi="Calibri"/>
+      </w:rPr>
+    </w:pPr>
+    <w:r>
+      <w:rPr>
+        <w:rFonts w:ascii="Calibri" w:hAnsi="Calibri"/>
+      </w:rPr>
+      <w:t xml:space="preserve">Docker Zusammenfassung </w:t>
+    </w:r>
+  </w:p>
+</w:hdr>
+</file>
+
+<file path=word/header3.xml><?xml version="1.0" encoding="utf-8"?>
 <w:hdr xmlns:o="urn:schemas-microsoft-com:office:office" xmlns:r="http://schemas.openxmlformats.org/officeDocument/2006/relationships" xmlns:v="urn:schemas-microsoft-com:vml" xmlns:w="http://schemas.openxmlformats.org/wordprocessingml/2006/main" xmlns:w10="urn:schemas-microsoft-com:office:word" xmlns:wp="http://schemas.openxmlformats.org/drawingml/2006/wordprocessingDrawing" xmlns:pic="http://schemas.openxmlformats.org/drawingml/2006/picture" xmlns:wps="http://schemas.microsoft.com/office/word/2010/wordprocessingShape" xmlns:wpg="http://schemas.microsoft.com/office/word/2010/wordprocessingGroup" xmlns:mc="http://schemas.openxmlformats.org/markup-compatibility/2006" xmlns:wp14="http://schemas.microsoft.com/office/word/2010/wordprocessingDrawing" xmlns:w14="http://schemas.microsoft.com/office/word/2010/wordml" xmlns:w15="http://schemas.microsoft.com/office/word/2012/wordml" mc:Ignorable="w14 wp14 w15">
   <w:p>
     <w:pPr>
@@ -4701,7 +4793,6 @@
     </w:rPrDefault>
     <w:pPrDefault>
       <w:pPr>
-        <w:widowControl/>
         <w:suppressAutoHyphens w:val="true"/>
       </w:pPr>
     </w:pPrDefault>
@@ -4711,7 +4802,10 @@
     <w:qFormat/>
     <w:pPr>
       <w:widowControl/>
+      <w:suppressAutoHyphens w:val="true"/>
       <w:bidi w:val="0"/>
+      <w:spacing w:before="0" w:after="0"/>
+      <w:jc w:val="start"/>
     </w:pPr>
     <w:rPr>
       <w:rFonts w:ascii="Liberation Serif" w:hAnsi="Liberation Serif" w:eastAsia="NSimSun" w:cs="Lucida Sans"/>
@@ -4722,20 +4816,20 @@
       <w:lang w:val="de-AT" w:eastAsia="zh-CN" w:bidi="hi-IN"/>
     </w:rPr>
   </w:style>
-  <w:style w:type="character" w:styleId="Aufzhlungszeichen">
-    <w:name w:val="Aufzählungszeichen"/>
+  <w:style w:type="character" w:styleId="Aufzhlungszeichenuser">
+    <w:name w:val="Aufzählungszeichen (user)"/>
     <w:qFormat/>
     <w:rPr>
       <w:rFonts w:ascii="OpenSymbol" w:hAnsi="OpenSymbol" w:eastAsia="OpenSymbol" w:cs="OpenSymbol"/>
     </w:rPr>
   </w:style>
-  <w:style w:type="character" w:styleId="Funotenzeichen">
-    <w:name w:val="Fußnotenzeichen"/>
+  <w:style w:type="character" w:styleId="Funotenzeichenuser">
+    <w:name w:val="Fußnotenzeichen (user)"/>
     <w:qFormat/>
     <w:rPr/>
   </w:style>
-  <w:style w:type="character" w:styleId="Endnotenzeichen">
-    <w:name w:val="Endnotenzeichen"/>
+  <w:style w:type="character" w:styleId="Endnotenzeichenuser">
+    <w:name w:val="Endnotenzeichen (user)"/>
     <w:qFormat/>
     <w:rPr/>
   </w:style>
@@ -4811,8 +4905,34 @@
       <w:rFonts w:cs="Lucida Sans"/>
     </w:rPr>
   </w:style>
-  <w:style w:type="paragraph" w:styleId="Kopf-Fuzeile">
-    <w:name w:val="Kopf-/Fußzeile"/>
+  <w:style w:type="paragraph" w:styleId="berschriftuser">
+    <w:name w:val="Überschrift (user)"/>
+    <w:basedOn w:val="Normal"/>
+    <w:next w:val="BodyText"/>
+    <w:qFormat/>
+    <w:pPr>
+      <w:keepNext w:val="true"/>
+      <w:spacing w:before="240" w:after="120"/>
+    </w:pPr>
+    <w:rPr>
+      <w:rFonts w:ascii="Liberation Sans" w:hAnsi="Liberation Sans" w:eastAsia="Microsoft YaHei" w:cs="Lucida Sans"/>
+      <w:sz w:val="28"/>
+      <w:szCs w:val="28"/>
+    </w:rPr>
+  </w:style>
+  <w:style w:type="paragraph" w:styleId="Verzeichnisuser">
+    <w:name w:val="Verzeichnis (user)"/>
+    <w:basedOn w:val="Normal"/>
+    <w:qFormat/>
+    <w:pPr>
+      <w:suppressLineNumbers/>
+    </w:pPr>
+    <w:rPr>
+      <w:rFonts w:cs="Lucida Sans"/>
+    </w:rPr>
+  </w:style>
+  <w:style w:type="paragraph" w:styleId="Kopf-Fuzeileuser">
+    <w:name w:val="Kopf-/Fußzeile (user)"/>
     <w:basedOn w:val="Normal"/>
     <w:qFormat/>
     <w:pPr>
@@ -4825,16 +4945,23 @@
     </w:pPr>
     <w:rPr/>
   </w:style>
+  <w:style w:type="paragraph" w:styleId="Kopf-Fuzeile">
+    <w:name w:val="Kopf-/Fußzeile"/>
+    <w:basedOn w:val="Normal"/>
+    <w:qFormat/>
+    <w:pPr/>
+    <w:rPr/>
+  </w:style>
   <w:style w:type="paragraph" w:styleId="Header">
     <w:name w:val="header"/>
-    <w:basedOn w:val="Kopf-Fuzeile"/>
+    <w:basedOn w:val="Kopf-Fuzeileuser"/>
     <w:pPr>
       <w:suppressLineNumbers/>
     </w:pPr>
     <w:rPr/>
   </w:style>
-  <w:style w:type="paragraph" w:styleId="Tabelleninhalt">
-    <w:name w:val="Tabelleninhalt"/>
+  <w:style w:type="paragraph" w:styleId="Tabelleninhaltuser">
+    <w:name w:val="Tabelleninhalt (user)"/>
     <w:basedOn w:val="Normal"/>
     <w:qFormat/>
     <w:pPr>
@@ -4843,8 +4970,8 @@
     </w:pPr>
     <w:rPr/>
   </w:style>
-  <w:style w:type="paragraph" w:styleId="Listeninhalt">
-    <w:name w:val="Listeninhalt"/>
+  <w:style w:type="paragraph" w:styleId="Listeninhaltuser">
+    <w:name w:val="Listeninhalt (user)"/>
     <w:basedOn w:val="Normal"/>
     <w:qFormat/>
     <w:pPr>

</xml_diff>